<commit_message>
patterns and smells found and reported
</commit_message>
<xml_diff>
--- a/Project/Phase 1/Sprint1/team_member_5/code_smells_element5.docx
+++ b/Project/Phase 1/Sprint1/team_member_5/code_smells_element5.docx
@@ -2,7 +2,588 @@
 <file path=word/document.xml><?xml version="1.0" encoding="utf-8"?>
 <w:document xmlns:wpc="http://schemas.microsoft.com/office/word/2010/wordprocessingCanvas" xmlns:cx="http://schemas.microsoft.com/office/drawing/2014/chartex" xmlns:cx1="http://schemas.microsoft.com/office/drawing/2015/9/8/chartex" xmlns:cx2="http://schemas.microsoft.com/office/drawing/2015/10/21/chartex" xmlns:cx3="http://schemas.microsoft.com/office/drawing/2016/5/9/chartex" xmlns:cx4="http://schemas.microsoft.com/office/drawing/2016/5/10/chartex" xmlns:cx5="http://schemas.microsoft.com/office/drawing/2016/5/11/chartex" xmlns:cx6="http://schemas.microsoft.com/office/drawing/2016/5/12/chartex" xmlns:cx7="http://schemas.microsoft.com/office/drawing/2016/5/13/chartex" xmlns:cx8="http://schemas.microsoft.com/office/drawing/2016/5/14/chartex" xmlns:mc="http://schemas.openxmlformats.org/markup-compatibility/2006" xmlns:aink="http://schemas.microsoft.com/office/drawing/2016/ink" xmlns:am3d="http://schemas.microsoft.com/office/drawing/2017/model3d" xmlns:o="urn:schemas-microsoft-com:office:office" xmlns:oel="http://schemas.microsoft.com/office/2019/extlst" xmlns:r="http://schemas.openxmlformats.org/officeDocument/2006/relationships" xmlns:m="http://schemas.openxmlformats.org/officeDocument/2006/math" xmlns:v="urn:schemas-microsoft-com:vml" xmlns:wp14="http://schemas.microsoft.com/office/word/2010/wordprocessingDrawing" xmlns:wp="http://schemas.openxmlformats.org/drawingml/2006/wordprocessingDrawing" xmlns:w10="urn:schemas-microsoft-com:office:word" xmlns:w="http://schemas.openxmlformats.org/wordprocessingml/2006/main" xmlns:w14="http://schemas.microsoft.com/office/word/2010/wordml" xmlns:w15="http://schemas.microsoft.com/office/word/2012/wordml" xmlns:w16cex="http://schemas.microsoft.com/office/word/2018/wordml/cex" xmlns:w16cid="http://schemas.microsoft.com/office/word/2016/wordml/cid" xmlns:w16="http://schemas.microsoft.com/office/word/2018/wordml" xmlns:w16sdtdh="http://schemas.microsoft.com/office/word/2020/wordml/sdtdatahash" xmlns:w16se="http://schemas.microsoft.com/office/word/2015/wordml/symex" xmlns:wpg="http://schemas.microsoft.com/office/word/2010/wordprocessingGroup" xmlns:wpi="http://schemas.microsoft.com/office/word/2010/wordprocessingInk" xmlns:wne="http://schemas.microsoft.com/office/word/2006/wordml" xmlns:wps="http://schemas.microsoft.com/office/word/2010/wordprocessingShape" mc:Ignorable="w14 w15 w16se w16cid w16 w16cex w16sdtdh wp14">
   <w:body>
+    <w:p>
+      <w:pPr>
+        <w:pStyle w:val="Heading1"/>
+        <w:jc w:val="center"/>
+        <w:rPr>
+          <w:lang w:val="en-GB"/>
+        </w:rPr>
+      </w:pPr>
+      <w:r>
+        <w:rPr>
+          <w:lang w:val="en-GB"/>
+        </w:rPr>
+        <w:t>Smells</w:t>
+      </w:r>
+    </w:p>
+    <w:p>
+      <w:pPr>
+        <w:rPr>
+          <w:lang w:val="en-GB"/>
+        </w:rPr>
+      </w:pPr>
+    </w:p>
+    <w:p>
+      <w:pPr>
+        <w:pStyle w:val="Heading2"/>
+        <w:numPr>
+          <w:ilvl w:val="0"/>
+          <w:numId w:val="1"/>
+        </w:numPr>
+        <w:rPr>
+          <w:lang w:val="en-GB"/>
+        </w:rPr>
+      </w:pPr>
+      <w:r>
+        <w:rPr>
+          <w:lang w:val="en-GB"/>
+        </w:rPr>
+        <w:t>Speculative Generality</w:t>
+      </w:r>
+    </w:p>
+    <w:p>
+      <w:pPr>
+        <w:rPr>
+          <w:lang w:val="en-GB"/>
+        </w:rPr>
+      </w:pPr>
+    </w:p>
+    <w:p>
+      <w:pPr>
+        <w:pStyle w:val="Heading3"/>
+        <w:numPr>
+          <w:ilvl w:val="0"/>
+          <w:numId w:val="2"/>
+        </w:numPr>
+        <w:rPr>
+          <w:lang w:val="en-GB"/>
+        </w:rPr>
+      </w:pPr>
+      <w:r>
+        <w:rPr>
+          <w:lang w:val="en-GB"/>
+        </w:rPr>
+        <w:t>Code Snippet</w:t>
+      </w:r>
+    </w:p>
+    <w:p>
+      <w:pPr>
+        <w:ind w:left="360"/>
+        <w:rPr>
+          <w:lang w:val="en-GB"/>
+        </w:rPr>
+      </w:pPr>
+      <w:r>
+        <w:rPr>
+          <w:lang w:val="en-GB"/>
+        </w:rPr>
+        <w:drawing>
+          <wp:inline distT="0" distB="0" distL="0" distR="0" wp14:anchorId="2B4F8880" wp14:editId="207908C1">
+            <wp:extent cx="5612130" cy="1026795"/>
+            <wp:effectExtent l="0" t="0" r="7620" b="1905"/>
+            <wp:docPr id="1" name="Picture 1" descr="Text&#10;&#10;Description automatically generated"/>
+            <wp:cNvGraphicFramePr>
+              <a:graphicFrameLocks xmlns:a="http://schemas.openxmlformats.org/drawingml/2006/main" noChangeAspect="1"/>
+            </wp:cNvGraphicFramePr>
+            <a:graphic xmlns:a="http://schemas.openxmlformats.org/drawingml/2006/main">
+              <a:graphicData uri="http://schemas.openxmlformats.org/drawingml/2006/picture">
+                <pic:pic xmlns:pic="http://schemas.openxmlformats.org/drawingml/2006/picture">
+                  <pic:nvPicPr>
+                    <pic:cNvPr id="1" name="Picture 1" descr="Text&#10;&#10;Description automatically generated"/>
+                    <pic:cNvPicPr/>
+                  </pic:nvPicPr>
+                  <pic:blipFill>
+                    <a:blip r:embed="rId5"/>
+                    <a:stretch>
+                      <a:fillRect/>
+                    </a:stretch>
+                  </pic:blipFill>
+                  <pic:spPr>
+                    <a:xfrm>
+                      <a:off x="0" y="0"/>
+                      <a:ext cx="5612130" cy="1026795"/>
+                    </a:xfrm>
+                    <a:prstGeom prst="rect">
+                      <a:avLst/>
+                    </a:prstGeom>
+                  </pic:spPr>
+                </pic:pic>
+              </a:graphicData>
+            </a:graphic>
+          </wp:inline>
+        </w:drawing>
+      </w:r>
+    </w:p>
+    <w:p>
+      <w:pPr>
+        <w:ind w:left="360"/>
+        <w:rPr>
+          <w:lang w:val="en-GB"/>
+        </w:rPr>
+      </w:pPr>
+    </w:p>
+    <w:p>
+      <w:pPr>
+        <w:pStyle w:val="Heading3"/>
+        <w:numPr>
+          <w:ilvl w:val="0"/>
+          <w:numId w:val="2"/>
+        </w:numPr>
+        <w:rPr>
+          <w:lang w:val="en-GB"/>
+        </w:rPr>
+      </w:pPr>
+      <w:r>
+        <w:rPr>
+          <w:lang w:val="en-GB"/>
+        </w:rPr>
+        <w:t>Path</w:t>
+      </w:r>
+    </w:p>
+    <w:p>
+      <w:pPr>
+        <w:ind w:left="360"/>
+        <w:rPr>
+          <w:lang w:val="en-GB"/>
+        </w:rPr>
+      </w:pPr>
+      <w:r>
+        <w:rPr>
+          <w:lang w:val="en-GB"/>
+        </w:rPr>
+        <w:t>ganttproject\src\main\java\net\sourceforge\ganttproject\parser\AllocationTagHandler.java</w:t>
+      </w:r>
+    </w:p>
+    <w:p>
+      <w:pPr>
+        <w:ind w:left="360"/>
+        <w:rPr>
+          <w:lang w:val="en-GB"/>
+        </w:rPr>
+      </w:pPr>
+    </w:p>
+    <w:p>
+      <w:pPr>
+        <w:pStyle w:val="Heading3"/>
+        <w:numPr>
+          <w:ilvl w:val="0"/>
+          <w:numId w:val="2"/>
+        </w:numPr>
+        <w:rPr>
+          <w:lang w:val="en-GB"/>
+        </w:rPr>
+      </w:pPr>
+      <w:r>
+        <w:rPr>
+          <w:lang w:val="en-GB"/>
+        </w:rPr>
+        <w:t>Rationale</w:t>
+      </w:r>
+    </w:p>
+    <w:p>
+      <w:pPr>
+        <w:ind w:left="360"/>
+        <w:rPr>
+          <w:lang w:val="en-GB"/>
+        </w:rPr>
+      </w:pPr>
+      <w:r>
+        <w:rPr>
+          <w:lang w:val="en-GB"/>
+        </w:rPr>
+        <w:t>The method in question is implemented and never called upon to which leaves this feature unused.</w:t>
+      </w:r>
+    </w:p>
+    <w:p>
+      <w:pPr>
+        <w:ind w:left="360"/>
+        <w:rPr>
+          <w:lang w:val="en-GB"/>
+        </w:rPr>
+      </w:pPr>
+    </w:p>
+    <w:p>
+      <w:pPr>
+        <w:pStyle w:val="Heading3"/>
+        <w:numPr>
+          <w:ilvl w:val="0"/>
+          <w:numId w:val="2"/>
+        </w:numPr>
+        <w:rPr>
+          <w:lang w:val="en-GB"/>
+        </w:rPr>
+      </w:pPr>
+      <w:r>
+        <w:rPr>
+          <w:lang w:val="en-GB"/>
+        </w:rPr>
+        <w:t>Refactoring Suggestion</w:t>
+      </w:r>
+    </w:p>
+    <w:p>
+      <w:pPr>
+        <w:ind w:left="360"/>
+        <w:rPr>
+          <w:lang w:val="en-GB"/>
+        </w:rPr>
+      </w:pPr>
+      <w:r>
+        <w:rPr>
+          <w:lang w:val="en-GB"/>
+        </w:rPr>
+        <w:t>Add features which require this method elsewhere or delete the method.</w:t>
+      </w:r>
+    </w:p>
+    <w:p>
+      <w:pPr>
+        <w:rPr>
+          <w:lang w:val="en-GB"/>
+        </w:rPr>
+      </w:pPr>
+      <w:r>
+        <w:rPr>
+          <w:lang w:val="en-GB"/>
+        </w:rPr>
+        <w:br w:type="page"/>
+      </w:r>
+    </w:p>
+    <w:p>
+      <w:pPr>
+        <w:pStyle w:val="Heading2"/>
+        <w:numPr>
+          <w:ilvl w:val="0"/>
+          <w:numId w:val="1"/>
+        </w:numPr>
+        <w:rPr>
+          <w:lang w:val="en-GB"/>
+        </w:rPr>
+      </w:pPr>
+      <w:r>
+        <w:rPr>
+          <w:lang w:val="en-GB"/>
+        </w:rPr>
+        <w:lastRenderedPageBreak/>
+        <w:t>Comments</w:t>
+      </w:r>
+    </w:p>
+    <w:p>
+      <w:pPr>
+        <w:rPr>
+          <w:lang w:val="en-GB"/>
+        </w:rPr>
+      </w:pPr>
+    </w:p>
+    <w:p>
+      <w:pPr>
+        <w:pStyle w:val="Heading3"/>
+        <w:numPr>
+          <w:ilvl w:val="0"/>
+          <w:numId w:val="2"/>
+        </w:numPr>
+        <w:rPr>
+          <w:lang w:val="en-GB"/>
+        </w:rPr>
+      </w:pPr>
+      <w:r>
+        <w:rPr>
+          <w:lang w:val="en-GB"/>
+        </w:rPr>
+        <w:t>Code Snippet</w:t>
+      </w:r>
+    </w:p>
+    <w:p>
+      <w:pPr>
+        <w:ind w:left="360"/>
+        <w:rPr>
+          <w:lang w:val="en-GB"/>
+        </w:rPr>
+      </w:pPr>
+      <w:r>
+        <w:rPr>
+          <w:lang w:val="en-GB"/>
+        </w:rPr>
+        <w:drawing>
+          <wp:inline distT="0" distB="0" distL="0" distR="0" wp14:anchorId="487ECA87" wp14:editId="4A462AFE">
+            <wp:extent cx="5612130" cy="1870710"/>
+            <wp:effectExtent l="0" t="0" r="7620" b="0"/>
+            <wp:docPr id="2" name="Picture 2" descr="Text&#10;&#10;Description automatically generated"/>
+            <wp:cNvGraphicFramePr>
+              <a:graphicFrameLocks xmlns:a="http://schemas.openxmlformats.org/drawingml/2006/main" noChangeAspect="1"/>
+            </wp:cNvGraphicFramePr>
+            <a:graphic xmlns:a="http://schemas.openxmlformats.org/drawingml/2006/main">
+              <a:graphicData uri="http://schemas.openxmlformats.org/drawingml/2006/picture">
+                <pic:pic xmlns:pic="http://schemas.openxmlformats.org/drawingml/2006/picture">
+                  <pic:nvPicPr>
+                    <pic:cNvPr id="2" name="Picture 2" descr="Text&#10;&#10;Description automatically generated"/>
+                    <pic:cNvPicPr/>
+                  </pic:nvPicPr>
+                  <pic:blipFill>
+                    <a:blip r:embed="rId6"/>
+                    <a:stretch>
+                      <a:fillRect/>
+                    </a:stretch>
+                  </pic:blipFill>
+                  <pic:spPr>
+                    <a:xfrm>
+                      <a:off x="0" y="0"/>
+                      <a:ext cx="5612130" cy="1870710"/>
+                    </a:xfrm>
+                    <a:prstGeom prst="rect">
+                      <a:avLst/>
+                    </a:prstGeom>
+                  </pic:spPr>
+                </pic:pic>
+              </a:graphicData>
+            </a:graphic>
+          </wp:inline>
+        </w:drawing>
+      </w:r>
+    </w:p>
+    <w:p>
+      <w:pPr>
+        <w:ind w:left="360"/>
+        <w:rPr>
+          <w:lang w:val="en-GB"/>
+        </w:rPr>
+      </w:pPr>
+    </w:p>
+    <w:p>
+      <w:pPr>
+        <w:pStyle w:val="Heading3"/>
+        <w:numPr>
+          <w:ilvl w:val="0"/>
+          <w:numId w:val="2"/>
+        </w:numPr>
+        <w:rPr>
+          <w:lang w:val="en-GB"/>
+        </w:rPr>
+      </w:pPr>
+      <w:r>
+        <w:rPr>
+          <w:lang w:val="en-GB"/>
+        </w:rPr>
+        <w:t>Path</w:t>
+      </w:r>
+    </w:p>
+    <w:p>
+      <w:pPr>
+        <w:ind w:left="360"/>
+        <w:rPr>
+          <w:lang w:val="en-GB"/>
+        </w:rPr>
+      </w:pPr>
+      <w:r>
+        <w:rPr>
+          <w:lang w:val="en-GB"/>
+        </w:rPr>
+        <w:t>ganttproject\src\main\java\net\sourceforge\ganttproject\roles\RoleManagerImpl.java</w:t>
+      </w:r>
+    </w:p>
+    <w:p>
+      <w:pPr>
+        <w:ind w:left="360"/>
+        <w:rPr>
+          <w:lang w:val="en-GB"/>
+        </w:rPr>
+      </w:pPr>
+    </w:p>
+    <w:p>
+      <w:pPr>
+        <w:pStyle w:val="Heading3"/>
+        <w:numPr>
+          <w:ilvl w:val="0"/>
+          <w:numId w:val="2"/>
+        </w:numPr>
+      </w:pPr>
+      <w:r>
+        <w:t>Rationale</w:t>
+      </w:r>
+    </w:p>
+    <w:p>
+      <w:pPr>
+        <w:ind w:left="360"/>
+      </w:pPr>
+      <w:r>
+        <w:t xml:space="preserve">The commented code serves no purpose. It is probably </w:t>
+      </w:r>
+      <w:r>
+        <w:t>remains of debugging.</w:t>
+      </w:r>
+    </w:p>
+    <w:p>
+      <w:pPr>
+        <w:ind w:left="360"/>
+      </w:pPr>
+    </w:p>
+    <w:p>
+      <w:pPr>
+        <w:pStyle w:val="Heading3"/>
+        <w:numPr>
+          <w:ilvl w:val="0"/>
+          <w:numId w:val="2"/>
+        </w:numPr>
+      </w:pPr>
+      <w:r>
+        <w:t>Refactoring Suggestion</w:t>
+      </w:r>
+    </w:p>
+    <w:p>
+      <w:pPr>
+        <w:ind w:left="360"/>
+      </w:pPr>
+      <w:r>
+        <w:t>Elimination of useless comments.</w:t>
+      </w:r>
+    </w:p>
+    <w:p>
+      <w:r>
+        <w:br w:type="page"/>
+      </w:r>
+    </w:p>
+    <w:p>
+      <w:pPr>
+        <w:pStyle w:val="Heading2"/>
+        <w:numPr>
+          <w:ilvl w:val="0"/>
+          <w:numId w:val="1"/>
+        </w:numPr>
+      </w:pPr>
+      <w:r>
+        <w:lastRenderedPageBreak/>
+        <w:t>Middleman</w:t>
+      </w:r>
+    </w:p>
     <w:p/>
+    <w:p>
+      <w:pPr>
+        <w:pStyle w:val="Heading3"/>
+        <w:numPr>
+          <w:ilvl w:val="0"/>
+          <w:numId w:val="2"/>
+        </w:numPr>
+      </w:pPr>
+      <w:r>
+        <w:t>Code Snippet</w:t>
+      </w:r>
+    </w:p>
+    <w:p>
+      <w:pPr>
+        <w:ind w:left="360"/>
+      </w:pPr>
+      <w:r>
+        <w:drawing>
+          <wp:inline distT="0" distB="0" distL="0" distR="0" wp14:anchorId="4D3D400A" wp14:editId="41CE8DC9">
+            <wp:extent cx="5172797" cy="1352739"/>
+            <wp:effectExtent l="0" t="0" r="0" b="0"/>
+            <wp:docPr id="3" name="Picture 3" descr="Text&#10;&#10;Description automatically generated"/>
+            <wp:cNvGraphicFramePr>
+              <a:graphicFrameLocks xmlns:a="http://schemas.openxmlformats.org/drawingml/2006/main" noChangeAspect="1"/>
+            </wp:cNvGraphicFramePr>
+            <a:graphic xmlns:a="http://schemas.openxmlformats.org/drawingml/2006/main">
+              <a:graphicData uri="http://schemas.openxmlformats.org/drawingml/2006/picture">
+                <pic:pic xmlns:pic="http://schemas.openxmlformats.org/drawingml/2006/picture">
+                  <pic:nvPicPr>
+                    <pic:cNvPr id="3" name="Picture 3" descr="Text&#10;&#10;Description automatically generated"/>
+                    <pic:cNvPicPr/>
+                  </pic:nvPicPr>
+                  <pic:blipFill>
+                    <a:blip r:embed="rId7"/>
+                    <a:stretch>
+                      <a:fillRect/>
+                    </a:stretch>
+                  </pic:blipFill>
+                  <pic:spPr>
+                    <a:xfrm>
+                      <a:off x="0" y="0"/>
+                      <a:ext cx="5172797" cy="1352739"/>
+                    </a:xfrm>
+                    <a:prstGeom prst="rect">
+                      <a:avLst/>
+                    </a:prstGeom>
+                  </pic:spPr>
+                </pic:pic>
+              </a:graphicData>
+            </a:graphic>
+          </wp:inline>
+        </w:drawing>
+      </w:r>
+    </w:p>
+    <w:p>
+      <w:pPr>
+        <w:ind w:left="360"/>
+      </w:pPr>
+    </w:p>
+    <w:p>
+      <w:pPr>
+        <w:pStyle w:val="Heading3"/>
+        <w:numPr>
+          <w:ilvl w:val="0"/>
+          <w:numId w:val="2"/>
+        </w:numPr>
+      </w:pPr>
+      <w:r>
+        <w:t>Path</w:t>
+      </w:r>
+    </w:p>
+    <w:p>
+      <w:pPr>
+        <w:ind w:left="360"/>
+      </w:pPr>
+      <w:r>
+        <w:t>ganttproject\src\main\java\net\sourceforge\ganttproject\parser\ColorValueParser.java</w:t>
+      </w:r>
+    </w:p>
+    <w:p>
+      <w:pPr>
+        <w:ind w:left="360"/>
+      </w:pPr>
+    </w:p>
+    <w:p>
+      <w:pPr>
+        <w:pStyle w:val="Heading3"/>
+        <w:numPr>
+          <w:ilvl w:val="0"/>
+          <w:numId w:val="2"/>
+        </w:numPr>
+      </w:pPr>
+      <w:r>
+        <w:t>Rationale</w:t>
+      </w:r>
+    </w:p>
+    <w:p>
+      <w:pPr>
+        <w:ind w:left="360"/>
+      </w:pPr>
+      <w:r>
+        <w:t>The purpose of this class is questionable since it doesn’t take advantage of the oop Java offers and it is only used to implement one method.</w:t>
+      </w:r>
+    </w:p>
+    <w:p>
+      <w:pPr>
+        <w:ind w:left="360"/>
+      </w:pPr>
+    </w:p>
+    <w:p>
+      <w:pPr>
+        <w:pStyle w:val="Heading3"/>
+        <w:numPr>
+          <w:ilvl w:val="0"/>
+          <w:numId w:val="2"/>
+        </w:numPr>
+      </w:pPr>
+      <w:r>
+        <w:t>Refactoring Suggestion</w:t>
+      </w:r>
+    </w:p>
+    <w:p>
+      <w:pPr>
+        <w:ind w:left="360"/>
+      </w:pPr>
+      <w:r>
+        <w:t>Take this method to where it is called and implement it there.</w:t>
+      </w:r>
+    </w:p>
     <w:sectPr>
       <w:pgSz w:w="12240" w:h="15840"/>
       <w:pgMar w:top="1417" w:right="1701" w:bottom="1417" w:left="1701" w:header="720" w:footer="720" w:gutter="0"/>
@@ -11,6 +592,216 @@
     </w:sectPr>
   </w:body>
 </w:document>
+</file>
+
+<file path=word/numbering.xml><?xml version="1.0" encoding="utf-8"?>
+<w:numbering xmlns:wpc="http://schemas.microsoft.com/office/word/2010/wordprocessingCanvas" xmlns:cx="http://schemas.microsoft.com/office/drawing/2014/chartex" xmlns:cx1="http://schemas.microsoft.com/office/drawing/2015/9/8/chartex" xmlns:cx2="http://schemas.microsoft.com/office/drawing/2015/10/21/chartex" xmlns:cx3="http://schemas.microsoft.com/office/drawing/2016/5/9/chartex" xmlns:cx4="http://schemas.microsoft.com/office/drawing/2016/5/10/chartex" xmlns:cx5="http://schemas.microsoft.com/office/drawing/2016/5/11/chartex" xmlns:cx6="http://schemas.microsoft.com/office/drawing/2016/5/12/chartex" xmlns:cx7="http://schemas.microsoft.com/office/drawing/2016/5/13/chartex" xmlns:cx8="http://schemas.microsoft.com/office/drawing/2016/5/14/chartex" xmlns:mc="http://schemas.openxmlformats.org/markup-compatibility/2006" xmlns:aink="http://schemas.microsoft.com/office/drawing/2016/ink" xmlns:am3d="http://schemas.microsoft.com/office/drawing/2017/model3d" xmlns:o="urn:schemas-microsoft-com:office:office" xmlns:oel="http://schemas.microsoft.com/office/2019/extlst" xmlns:r="http://schemas.openxmlformats.org/officeDocument/2006/relationships" xmlns:m="http://schemas.openxmlformats.org/officeDocument/2006/math" xmlns:v="urn:schemas-microsoft-com:vml" xmlns:wp14="http://schemas.microsoft.com/office/word/2010/wordprocessingDrawing" xmlns:wp="http://schemas.openxmlformats.org/drawingml/2006/wordprocessingDrawing" xmlns:w10="urn:schemas-microsoft-com:office:word" xmlns:w="http://schemas.openxmlformats.org/wordprocessingml/2006/main" xmlns:w14="http://schemas.microsoft.com/office/word/2010/wordml" xmlns:w15="http://schemas.microsoft.com/office/word/2012/wordml" xmlns:w16cex="http://schemas.microsoft.com/office/word/2018/wordml/cex" xmlns:w16cid="http://schemas.microsoft.com/office/word/2016/wordml/cid" xmlns:w16="http://schemas.microsoft.com/office/word/2018/wordml" xmlns:w16sdtdh="http://schemas.microsoft.com/office/word/2020/wordml/sdtdatahash" xmlns:w16se="http://schemas.microsoft.com/office/word/2015/wordml/symex" xmlns:wpg="http://schemas.microsoft.com/office/word/2010/wordprocessingGroup" xmlns:wpi="http://schemas.microsoft.com/office/word/2010/wordprocessingInk" xmlns:wne="http://schemas.microsoft.com/office/word/2006/wordml" xmlns:wps="http://schemas.microsoft.com/office/word/2010/wordprocessingShape" mc:Ignorable="w14 w15 w16se w16cid w16 w16cex w16sdtdh wp14">
+  <w:abstractNum w:abstractNumId="0" w15:restartNumberingAfterBreak="0">
+    <w:nsid w:val="2C980BA5"/>
+    <w:multiLevelType w:val="hybridMultilevel"/>
+    <w:tmpl w:val="E5CEC9F4"/>
+    <w:lvl w:ilvl="0" w:tplc="0809000F">
+      <w:start w:val="1"/>
+      <w:numFmt w:val="decimal"/>
+      <w:lvlText w:val="%1."/>
+      <w:lvlJc w:val="left"/>
+      <w:pPr>
+        <w:ind w:left="720" w:hanging="360"/>
+      </w:pPr>
+    </w:lvl>
+    <w:lvl w:ilvl="1" w:tplc="08090019" w:tentative="1">
+      <w:start w:val="1"/>
+      <w:numFmt w:val="lowerLetter"/>
+      <w:lvlText w:val="%2."/>
+      <w:lvlJc w:val="left"/>
+      <w:pPr>
+        <w:ind w:left="1440" w:hanging="360"/>
+      </w:pPr>
+    </w:lvl>
+    <w:lvl w:ilvl="2" w:tplc="0809001B" w:tentative="1">
+      <w:start w:val="1"/>
+      <w:numFmt w:val="lowerRoman"/>
+      <w:lvlText w:val="%3."/>
+      <w:lvlJc w:val="right"/>
+      <w:pPr>
+        <w:ind w:left="2160" w:hanging="180"/>
+      </w:pPr>
+    </w:lvl>
+    <w:lvl w:ilvl="3" w:tplc="0809000F" w:tentative="1">
+      <w:start w:val="1"/>
+      <w:numFmt w:val="decimal"/>
+      <w:lvlText w:val="%4."/>
+      <w:lvlJc w:val="left"/>
+      <w:pPr>
+        <w:ind w:left="2880" w:hanging="360"/>
+      </w:pPr>
+    </w:lvl>
+    <w:lvl w:ilvl="4" w:tplc="08090019" w:tentative="1">
+      <w:start w:val="1"/>
+      <w:numFmt w:val="lowerLetter"/>
+      <w:lvlText w:val="%5."/>
+      <w:lvlJc w:val="left"/>
+      <w:pPr>
+        <w:ind w:left="3600" w:hanging="360"/>
+      </w:pPr>
+    </w:lvl>
+    <w:lvl w:ilvl="5" w:tplc="0809001B" w:tentative="1">
+      <w:start w:val="1"/>
+      <w:numFmt w:val="lowerRoman"/>
+      <w:lvlText w:val="%6."/>
+      <w:lvlJc w:val="right"/>
+      <w:pPr>
+        <w:ind w:left="4320" w:hanging="180"/>
+      </w:pPr>
+    </w:lvl>
+    <w:lvl w:ilvl="6" w:tplc="0809000F" w:tentative="1">
+      <w:start w:val="1"/>
+      <w:numFmt w:val="decimal"/>
+      <w:lvlText w:val="%7."/>
+      <w:lvlJc w:val="left"/>
+      <w:pPr>
+        <w:ind w:left="5040" w:hanging="360"/>
+      </w:pPr>
+    </w:lvl>
+    <w:lvl w:ilvl="7" w:tplc="08090019" w:tentative="1">
+      <w:start w:val="1"/>
+      <w:numFmt w:val="lowerLetter"/>
+      <w:lvlText w:val="%8."/>
+      <w:lvlJc w:val="left"/>
+      <w:pPr>
+        <w:ind w:left="5760" w:hanging="360"/>
+      </w:pPr>
+    </w:lvl>
+    <w:lvl w:ilvl="8" w:tplc="0809001B" w:tentative="1">
+      <w:start w:val="1"/>
+      <w:numFmt w:val="lowerRoman"/>
+      <w:lvlText w:val="%9."/>
+      <w:lvlJc w:val="right"/>
+      <w:pPr>
+        <w:ind w:left="6480" w:hanging="180"/>
+      </w:pPr>
+    </w:lvl>
+  </w:abstractNum>
+  <w:abstractNum w:abstractNumId="1" w15:restartNumberingAfterBreak="0">
+    <w:nsid w:val="4FA53A1D"/>
+    <w:multiLevelType w:val="hybridMultilevel"/>
+    <w:tmpl w:val="3634DEDA"/>
+    <w:lvl w:ilvl="0" w:tplc="08090001">
+      <w:start w:val="1"/>
+      <w:numFmt w:val="bullet"/>
+      <w:lvlText w:val=""/>
+      <w:lvlJc w:val="left"/>
+      <w:pPr>
+        <w:ind w:left="720" w:hanging="360"/>
+      </w:pPr>
+      <w:rPr>
+        <w:rFonts w:ascii="Symbol" w:hAnsi="Symbol" w:hint="default"/>
+      </w:rPr>
+    </w:lvl>
+    <w:lvl w:ilvl="1" w:tplc="08090003" w:tentative="1">
+      <w:start w:val="1"/>
+      <w:numFmt w:val="bullet"/>
+      <w:lvlText w:val="o"/>
+      <w:lvlJc w:val="left"/>
+      <w:pPr>
+        <w:ind w:left="1440" w:hanging="360"/>
+      </w:pPr>
+      <w:rPr>
+        <w:rFonts w:ascii="Courier New" w:hAnsi="Courier New" w:cs="Courier New" w:hint="default"/>
+      </w:rPr>
+    </w:lvl>
+    <w:lvl w:ilvl="2" w:tplc="08090005" w:tentative="1">
+      <w:start w:val="1"/>
+      <w:numFmt w:val="bullet"/>
+      <w:lvlText w:val=""/>
+      <w:lvlJc w:val="left"/>
+      <w:pPr>
+        <w:ind w:left="2160" w:hanging="360"/>
+      </w:pPr>
+      <w:rPr>
+        <w:rFonts w:ascii="Wingdings" w:hAnsi="Wingdings" w:hint="default"/>
+      </w:rPr>
+    </w:lvl>
+    <w:lvl w:ilvl="3" w:tplc="08090001" w:tentative="1">
+      <w:start w:val="1"/>
+      <w:numFmt w:val="bullet"/>
+      <w:lvlText w:val=""/>
+      <w:lvlJc w:val="left"/>
+      <w:pPr>
+        <w:ind w:left="2880" w:hanging="360"/>
+      </w:pPr>
+      <w:rPr>
+        <w:rFonts w:ascii="Symbol" w:hAnsi="Symbol" w:hint="default"/>
+      </w:rPr>
+    </w:lvl>
+    <w:lvl w:ilvl="4" w:tplc="08090003" w:tentative="1">
+      <w:start w:val="1"/>
+      <w:numFmt w:val="bullet"/>
+      <w:lvlText w:val="o"/>
+      <w:lvlJc w:val="left"/>
+      <w:pPr>
+        <w:ind w:left="3600" w:hanging="360"/>
+      </w:pPr>
+      <w:rPr>
+        <w:rFonts w:ascii="Courier New" w:hAnsi="Courier New" w:cs="Courier New" w:hint="default"/>
+      </w:rPr>
+    </w:lvl>
+    <w:lvl w:ilvl="5" w:tplc="08090005" w:tentative="1">
+      <w:start w:val="1"/>
+      <w:numFmt w:val="bullet"/>
+      <w:lvlText w:val=""/>
+      <w:lvlJc w:val="left"/>
+      <w:pPr>
+        <w:ind w:left="4320" w:hanging="360"/>
+      </w:pPr>
+      <w:rPr>
+        <w:rFonts w:ascii="Wingdings" w:hAnsi="Wingdings" w:hint="default"/>
+      </w:rPr>
+    </w:lvl>
+    <w:lvl w:ilvl="6" w:tplc="08090001" w:tentative="1">
+      <w:start w:val="1"/>
+      <w:numFmt w:val="bullet"/>
+      <w:lvlText w:val=""/>
+      <w:lvlJc w:val="left"/>
+      <w:pPr>
+        <w:ind w:left="5040" w:hanging="360"/>
+      </w:pPr>
+      <w:rPr>
+        <w:rFonts w:ascii="Symbol" w:hAnsi="Symbol" w:hint="default"/>
+      </w:rPr>
+    </w:lvl>
+    <w:lvl w:ilvl="7" w:tplc="08090003" w:tentative="1">
+      <w:start w:val="1"/>
+      <w:numFmt w:val="bullet"/>
+      <w:lvlText w:val="o"/>
+      <w:lvlJc w:val="left"/>
+      <w:pPr>
+        <w:ind w:left="5760" w:hanging="360"/>
+      </w:pPr>
+      <w:rPr>
+        <w:rFonts w:ascii="Courier New" w:hAnsi="Courier New" w:cs="Courier New" w:hint="default"/>
+      </w:rPr>
+    </w:lvl>
+    <w:lvl w:ilvl="8" w:tplc="08090005" w:tentative="1">
+      <w:start w:val="1"/>
+      <w:numFmt w:val="bullet"/>
+      <w:lvlText w:val=""/>
+      <w:lvlJc w:val="left"/>
+      <w:pPr>
+        <w:ind w:left="6480" w:hanging="360"/>
+      </w:pPr>
+      <w:rPr>
+        <w:rFonts w:ascii="Wingdings" w:hAnsi="Wingdings" w:hint="default"/>
+      </w:rPr>
+    </w:lvl>
+  </w:abstractNum>
+  <w:num w:numId="1" w16cid:durableId="1037197015">
+    <w:abstractNumId w:val="0"/>
+  </w:num>
+  <w:num w:numId="2" w16cid:durableId="1527526935">
+    <w:abstractNumId w:val="1"/>
+  </w:num>
+</w:numbering>
 </file>
 
 <file path=word/styles.xml><?xml version="1.0" encoding="utf-8"?>
@@ -412,13 +1203,78 @@
     <w:name w:val="Normal"/>
     <w:qFormat/>
   </w:style>
-  <w:style w:type="character" w:default="1" w:styleId="Fontepargpadro">
+  <w:style w:type="paragraph" w:styleId="Heading1">
+    <w:name w:val="heading 1"/>
+    <w:basedOn w:val="Normal"/>
+    <w:next w:val="Normal"/>
+    <w:link w:val="Heading1Char"/>
+    <w:uiPriority w:val="9"/>
+    <w:qFormat/>
+    <w:rsid w:val="00DA329A"/>
+    <w:pPr>
+      <w:keepNext/>
+      <w:keepLines/>
+      <w:spacing w:before="240" w:after="0"/>
+      <w:outlineLvl w:val="0"/>
+    </w:pPr>
+    <w:rPr>
+      <w:rFonts w:asciiTheme="majorHAnsi" w:eastAsiaTheme="majorEastAsia" w:hAnsiTheme="majorHAnsi" w:cstheme="majorBidi"/>
+      <w:color w:val="2F5496" w:themeColor="accent1" w:themeShade="BF"/>
+      <w:sz w:val="32"/>
+      <w:szCs w:val="32"/>
+    </w:rPr>
+  </w:style>
+  <w:style w:type="paragraph" w:styleId="Heading2">
+    <w:name w:val="heading 2"/>
+    <w:basedOn w:val="Normal"/>
+    <w:next w:val="Normal"/>
+    <w:link w:val="Heading2Char"/>
+    <w:uiPriority w:val="9"/>
+    <w:unhideWhenUsed/>
+    <w:qFormat/>
+    <w:rsid w:val="00DA329A"/>
+    <w:pPr>
+      <w:keepNext/>
+      <w:keepLines/>
+      <w:spacing w:before="40" w:after="0"/>
+      <w:outlineLvl w:val="1"/>
+    </w:pPr>
+    <w:rPr>
+      <w:rFonts w:asciiTheme="majorHAnsi" w:eastAsiaTheme="majorEastAsia" w:hAnsiTheme="majorHAnsi" w:cstheme="majorBidi"/>
+      <w:color w:val="2F5496" w:themeColor="accent1" w:themeShade="BF"/>
+      <w:sz w:val="26"/>
+      <w:szCs w:val="26"/>
+    </w:rPr>
+  </w:style>
+  <w:style w:type="paragraph" w:styleId="Heading3">
+    <w:name w:val="heading 3"/>
+    <w:basedOn w:val="Normal"/>
+    <w:next w:val="Normal"/>
+    <w:link w:val="Heading3Char"/>
+    <w:uiPriority w:val="9"/>
+    <w:unhideWhenUsed/>
+    <w:qFormat/>
+    <w:rsid w:val="00DA329A"/>
+    <w:pPr>
+      <w:keepNext/>
+      <w:keepLines/>
+      <w:spacing w:before="40" w:after="0"/>
+      <w:outlineLvl w:val="2"/>
+    </w:pPr>
+    <w:rPr>
+      <w:rFonts w:asciiTheme="majorHAnsi" w:eastAsiaTheme="majorEastAsia" w:hAnsiTheme="majorHAnsi" w:cstheme="majorBidi"/>
+      <w:color w:val="1F3763" w:themeColor="accent1" w:themeShade="7F"/>
+      <w:sz w:val="24"/>
+      <w:szCs w:val="24"/>
+    </w:rPr>
+  </w:style>
+  <w:style w:type="character" w:default="1" w:styleId="DefaultParagraphFont">
     <w:name w:val="Default Paragraph Font"/>
     <w:uiPriority w:val="1"/>
     <w:semiHidden/>
     <w:unhideWhenUsed/>
   </w:style>
-  <w:style w:type="table" w:default="1" w:styleId="Tabelanormal">
+  <w:style w:type="table" w:default="1" w:styleId="TableNormal">
     <w:name w:val="Normal Table"/>
     <w:uiPriority w:val="99"/>
     <w:semiHidden/>
@@ -433,11 +1289,61 @@
       </w:tblCellMar>
     </w:tblPr>
   </w:style>
-  <w:style w:type="numbering" w:default="1" w:styleId="Semlista">
+  <w:style w:type="numbering" w:default="1" w:styleId="NoList">
     <w:name w:val="No List"/>
     <w:uiPriority w:val="99"/>
     <w:semiHidden/>
     <w:unhideWhenUsed/>
+  </w:style>
+  <w:style w:type="character" w:customStyle="1" w:styleId="Heading1Char">
+    <w:name w:val="Heading 1 Char"/>
+    <w:basedOn w:val="DefaultParagraphFont"/>
+    <w:link w:val="Heading1"/>
+    <w:uiPriority w:val="9"/>
+    <w:rsid w:val="00DA329A"/>
+    <w:rPr>
+      <w:rFonts w:asciiTheme="majorHAnsi" w:eastAsiaTheme="majorEastAsia" w:hAnsiTheme="majorHAnsi" w:cstheme="majorBidi"/>
+      <w:color w:val="2F5496" w:themeColor="accent1" w:themeShade="BF"/>
+      <w:sz w:val="32"/>
+      <w:szCs w:val="32"/>
+    </w:rPr>
+  </w:style>
+  <w:style w:type="character" w:customStyle="1" w:styleId="Heading2Char">
+    <w:name w:val="Heading 2 Char"/>
+    <w:basedOn w:val="DefaultParagraphFont"/>
+    <w:link w:val="Heading2"/>
+    <w:uiPriority w:val="9"/>
+    <w:rsid w:val="00DA329A"/>
+    <w:rPr>
+      <w:rFonts w:asciiTheme="majorHAnsi" w:eastAsiaTheme="majorEastAsia" w:hAnsiTheme="majorHAnsi" w:cstheme="majorBidi"/>
+      <w:color w:val="2F5496" w:themeColor="accent1" w:themeShade="BF"/>
+      <w:sz w:val="26"/>
+      <w:szCs w:val="26"/>
+    </w:rPr>
+  </w:style>
+  <w:style w:type="character" w:customStyle="1" w:styleId="Heading3Char">
+    <w:name w:val="Heading 3 Char"/>
+    <w:basedOn w:val="DefaultParagraphFont"/>
+    <w:link w:val="Heading3"/>
+    <w:uiPriority w:val="9"/>
+    <w:rsid w:val="00DA329A"/>
+    <w:rPr>
+      <w:rFonts w:asciiTheme="majorHAnsi" w:eastAsiaTheme="majorEastAsia" w:hAnsiTheme="majorHAnsi" w:cstheme="majorBidi"/>
+      <w:color w:val="1F3763" w:themeColor="accent1" w:themeShade="7F"/>
+      <w:sz w:val="24"/>
+      <w:szCs w:val="24"/>
+    </w:rPr>
+  </w:style>
+  <w:style w:type="paragraph" w:styleId="ListParagraph">
+    <w:name w:val="List Paragraph"/>
+    <w:basedOn w:val="Normal"/>
+    <w:uiPriority w:val="34"/>
+    <w:qFormat/>
+    <w:rsid w:val="00DA329A"/>
+    <w:pPr>
+      <w:ind w:left="720"/>
+      <w:contextualSpacing/>
+    </w:pPr>
   </w:style>
 </w:styles>
 </file>

</xml_diff>